<commit_message>
Lange route voorzien van nummers
</commit_message>
<xml_diff>
--- a/assets/routes/route-lang-dinsdag.docx
+++ b/assets/routes/route-lang-dinsdag.docx
@@ -367,7 +367,7 @@
           <w:color w:val="000000"/>
           <w:lang w:val="nl-NL"/>
         </w:rPr>
-        <w:t>Ga voor het station rechts de trap af en rechtsaf onder het spoor door</w:t>
+        <w:t>Neem bij het startpunt de trap naar beneden en ga links af onder het spoor door</w:t>
       </w:r>
       <w:r>
         <w:rPr>
@@ -1775,11 +1775,22 @@
     </w:p>
     <w:p>
       <w:r>
+        <w:rPr>
+          <w:noProof/>
+        </w:rPr>
         <w:drawing>
-          <wp:inline distT="0" distB="0" distL="0" distR="0" wp14:anchorId="62862B3B" wp14:editId="326129A6">
-            <wp:extent cx="7477444" cy="5919160"/>
-            <wp:effectExtent l="0" t="1905" r="7620" b="7620"/>
-            <wp:docPr id="2039893136" name="Picture 1"/>
+          <wp:anchor distT="0" distB="0" distL="114300" distR="114300" simplePos="0" relativeHeight="251658240" behindDoc="0" locked="0" layoutInCell="1" allowOverlap="1" wp14:anchorId="2AB4796C" wp14:editId="0879CAE3">
+            <wp:simplePos x="0" y="0"/>
+            <wp:positionH relativeFrom="margin">
+              <wp:align>center</wp:align>
+            </wp:positionH>
+            <wp:positionV relativeFrom="paragraph">
+              <wp:posOffset>487363</wp:posOffset>
+            </wp:positionV>
+            <wp:extent cx="7505099" cy="6394560"/>
+            <wp:effectExtent l="2858" t="0" r="3492" b="3493"/>
+            <wp:wrapNone/>
+            <wp:docPr id="1298454184" name="Picture 1"/>
             <wp:cNvGraphicFramePr>
               <a:graphicFrameLocks xmlns:a="http://schemas.openxmlformats.org/drawingml/2006/main" noChangeAspect="1"/>
             </wp:cNvGraphicFramePr>
@@ -1787,28 +1798,52 @@
               <a:graphicData uri="http://schemas.openxmlformats.org/drawingml/2006/picture">
                 <pic:pic xmlns:pic="http://schemas.openxmlformats.org/drawingml/2006/picture">
                   <pic:nvPicPr>
-                    <pic:cNvPr id="2039893136" name=""/>
-                    <pic:cNvPicPr/>
+                    <pic:cNvPr id="0" name="Picture 1"/>
+                    <pic:cNvPicPr>
+                      <a:picLocks noChangeAspect="1" noChangeArrowheads="1"/>
+                    </pic:cNvPicPr>
                   </pic:nvPicPr>
-                  <pic:blipFill>
-                    <a:blip r:embed="rId6"/>
+                  <pic:blipFill rotWithShape="1">
+                    <a:blip r:embed="rId6" cstate="print">
+                      <a:extLst>
+                        <a:ext uri="{28A0092B-C50C-407E-A947-70E740481C1C}">
+                          <a14:useLocalDpi xmlns:a14="http://schemas.microsoft.com/office/drawing/2010/main" val="0"/>
+                        </a:ext>
+                      </a:extLst>
+                    </a:blip>
+                    <a:srcRect r="7096"/>
                     <a:stretch>
                       <a:fillRect/>
                     </a:stretch>
                   </pic:blipFill>
-                  <pic:spPr>
+                  <pic:spPr bwMode="auto">
                     <a:xfrm rot="5400000">
                       <a:off x="0" y="0"/>
-                      <a:ext cx="7496715" cy="5934415"/>
+                      <a:ext cx="7505099" cy="6394560"/>
                     </a:xfrm>
                     <a:prstGeom prst="rect">
                       <a:avLst/>
                     </a:prstGeom>
+                    <a:noFill/>
+                    <a:ln>
+                      <a:noFill/>
+                    </a:ln>
+                    <a:extLst>
+                      <a:ext uri="{53640926-AAD7-44D8-BBD7-CCE9431645EC}">
+                        <a14:shadowObscured xmlns:a14="http://schemas.microsoft.com/office/drawing/2010/main"/>
+                      </a:ext>
+                    </a:extLst>
                   </pic:spPr>
                 </pic:pic>
               </a:graphicData>
             </a:graphic>
-          </wp:inline>
+            <wp14:sizeRelH relativeFrom="margin">
+              <wp14:pctWidth>0</wp14:pctWidth>
+            </wp14:sizeRelH>
+            <wp14:sizeRelV relativeFrom="margin">
+              <wp14:pctHeight>0</wp14:pctHeight>
+            </wp14:sizeRelV>
+          </wp:anchor>
         </w:drawing>
       </w:r>
     </w:p>
@@ -6759,6 +6794,7 @@
   <w:style w:type="character" w:default="1" w:styleId="DefaultParagraphFont">
     <w:name w:val="Default Paragraph Font"/>
     <w:uiPriority w:val="1"/>
+    <w:semiHidden/>
     <w:unhideWhenUsed/>
   </w:style>
   <w:style w:type="table" w:default="1" w:styleId="TableNormal">

</xml_diff>